<commit_message>
Remove watermark from ERD and add idea_proposal
</commit_message>
<xml_diff>
--- a/document/lofty_platform_introduction.docx
+++ b/document/lofty_platform_introduction.docx
@@ -2,6 +2,39 @@
 <file path=word/document.xml><?xml version="1.0" encoding="utf-8"?>
 <w:document xmlns:wpc="http://schemas.microsoft.com/office/word/2010/wordprocessingCanvas" xmlns:cx="http://schemas.microsoft.com/office/drawing/2014/chartex" xmlns:cx1="http://schemas.microsoft.com/office/drawing/2015/9/8/chartex" xmlns:cx2="http://schemas.microsoft.com/office/drawing/2015/10/21/chartex" xmlns:cx3="http://schemas.microsoft.com/office/drawing/2016/5/9/chartex" xmlns:cx4="http://schemas.microsoft.com/office/drawing/2016/5/10/chartex" xmlns:cx5="http://schemas.microsoft.com/office/drawing/2016/5/11/chartex" xmlns:cx6="http://schemas.microsoft.com/office/drawing/2016/5/12/chartex" xmlns:cx7="http://schemas.microsoft.com/office/drawing/2016/5/13/chartex" xmlns:cx8="http://schemas.microsoft.com/office/drawing/2016/5/14/chartex" xmlns:mc="http://schemas.openxmlformats.org/markup-compatibility/2006" xmlns:aink="http://schemas.microsoft.com/office/drawing/2016/ink" xmlns:am3d="http://schemas.microsoft.com/office/drawing/2017/model3d" xmlns:o="urn:schemas-microsoft-com:office:office" xmlns:r="http://schemas.openxmlformats.org/officeDocument/2006/relationships" xmlns:m="http://schemas.openxmlformats.org/officeDocument/2006/math" xmlns:v="urn:schemas-microsoft-com:vml" xmlns:wp14="http://schemas.microsoft.com/office/word/2010/wordprocessingDrawing" xmlns:wp="http://schemas.openxmlformats.org/drawingml/2006/wordprocessingDrawing" xmlns:w10="urn:schemas-microsoft-com:office:word" xmlns:w="http://schemas.openxmlformats.org/wordprocessingml/2006/main" xmlns:w14="http://schemas.microsoft.com/office/word/2010/wordml" xmlns:w15="http://schemas.microsoft.com/office/word/2012/wordml" xmlns:w16cex="http://schemas.microsoft.com/office/word/2018/wordml/cex" xmlns:w16cid="http://schemas.microsoft.com/office/word/2016/wordml/cid" xmlns:w16="http://schemas.microsoft.com/office/word/2018/wordml" xmlns:w16sdtdh="http://schemas.microsoft.com/office/word/2020/wordml/sdtdatahash" xmlns:w16se="http://schemas.microsoft.com/office/word/2015/wordml/symex" xmlns:wpg="http://schemas.microsoft.com/office/word/2010/wordprocessingGroup" xmlns:wpi="http://schemas.microsoft.com/office/word/2010/wordprocessingInk" xmlns:wne="http://schemas.microsoft.com/office/word/2006/wordml" xmlns:wps="http://schemas.microsoft.com/office/word/2010/wordprocessingShape" mc:Ignorable="w14 w15 w16se w16cid w16 w16cex w16sdtdh wp14">
   <w:body>
+    <w:p>
+      <w:pPr>
+        <w:rPr>
+          <w:rFonts w:ascii="Times New Roman" w:hAnsi="Times New Roman" w:cs="Times New Roman"/>
+        </w:rPr>
+      </w:pPr>
+    </w:p>
+    <w:p>
+      <w:pPr>
+        <w:pStyle w:val="Heading1"/>
+        <w:numPr>
+          <w:ilvl w:val="0"/>
+          <w:numId w:val="4"/>
+        </w:numPr>
+        <w:rPr>
+          <w:rFonts w:ascii="Times New Roman" w:hAnsi="Times New Roman" w:cs="Times New Roman"/>
+          <w:b/>
+          <w:bCs/>
+          <w:sz w:val="40"/>
+          <w:szCs w:val="40"/>
+        </w:rPr>
+      </w:pPr>
+      <w:r>
+        <w:rPr>
+          <w:rFonts w:ascii="Times New Roman" w:hAnsi="Times New Roman" w:cs="Times New Roman"/>
+          <w:b/>
+          <w:bCs/>
+          <w:sz w:val="40"/>
+          <w:szCs w:val="40"/>
+        </w:rPr>
+        <w:t>Actor explanation</w:t>
+      </w:r>
+    </w:p>
     <w:tbl>
       <w:tblPr>
         <w:tblStyle w:val="TableGrid"/>
@@ -10,7 +43,6 @@
       </w:tblPr>
       <w:tblGrid>
         <w:gridCol w:w="3539"/>
-        <w:gridCol w:w="5811"/>
       </w:tblGrid>
       <w:tr>
         <w:tc>
@@ -39,16 +71,28 @@
             </w:r>
           </w:p>
         </w:tc>
+      </w:tr>
+      <w:tr>
         <w:tc>
           <w:tcPr>
-            <w:tcW w:w="5811" w:type="dxa"/>
+            <w:tcW w:w="3539" w:type="dxa"/>
           </w:tcPr>
           <w:p>
             <w:pPr>
               <w:rPr>
                 <w:rFonts w:ascii="Times New Roman" w:hAnsi="Times New Roman" w:cs="Times New Roman"/>
+                <w:sz w:val="28"/>
+                <w:szCs w:val="28"/>
               </w:rPr>
             </w:pPr>
+            <w:r>
+              <w:rPr>
+                <w:rFonts w:ascii="Times New Roman" w:hAnsi="Times New Roman" w:cs="Times New Roman"/>
+                <w:sz w:val="28"/>
+                <w:szCs w:val="28"/>
+              </w:rPr>
+              <w:t>House token seller (1)</w:t>
+            </w:r>
           </w:p>
         </w:tc>
       </w:tr>
@@ -71,28 +115,8 @@
                 <w:sz w:val="28"/>
                 <w:szCs w:val="28"/>
               </w:rPr>
-              <w:t xml:space="preserve">House token </w:t>
+              <w:t>house token buyer (2)</w:t>
             </w:r>
-            <w:r>
-              <w:rPr>
-                <w:rFonts w:ascii="Times New Roman" w:hAnsi="Times New Roman" w:cs="Times New Roman"/>
-                <w:sz w:val="28"/>
-                <w:szCs w:val="28"/>
-              </w:rPr>
-              <w:t>seller (1)</w:t>
-            </w:r>
-          </w:p>
-        </w:tc>
-        <w:tc>
-          <w:tcPr>
-            <w:tcW w:w="5811" w:type="dxa"/>
-          </w:tcPr>
-          <w:p>
-            <w:pPr>
-              <w:rPr>
-                <w:rFonts w:ascii="Times New Roman" w:hAnsi="Times New Roman" w:cs="Times New Roman"/>
-              </w:rPr>
-            </w:pPr>
           </w:p>
         </w:tc>
       </w:tr>
@@ -115,88 +139,8 @@
                 <w:sz w:val="28"/>
                 <w:szCs w:val="28"/>
               </w:rPr>
-              <w:t>house token buyer</w:t>
+              <w:t>Lofty: marketplace (3)</w:t>
             </w:r>
-            <w:r>
-              <w:rPr>
-                <w:rFonts w:ascii="Times New Roman" w:hAnsi="Times New Roman" w:cs="Times New Roman"/>
-                <w:sz w:val="28"/>
-                <w:szCs w:val="28"/>
-              </w:rPr>
-              <w:t xml:space="preserve"> (2)</w:t>
-            </w:r>
-          </w:p>
-        </w:tc>
-        <w:tc>
-          <w:tcPr>
-            <w:tcW w:w="5811" w:type="dxa"/>
-          </w:tcPr>
-          <w:p>
-            <w:pPr>
-              <w:rPr>
-                <w:rFonts w:ascii="Times New Roman" w:hAnsi="Times New Roman" w:cs="Times New Roman"/>
-              </w:rPr>
-            </w:pPr>
-          </w:p>
-        </w:tc>
-      </w:tr>
-      <w:tr>
-        <w:tc>
-          <w:tcPr>
-            <w:tcW w:w="3539" w:type="dxa"/>
-          </w:tcPr>
-          <w:p>
-            <w:pPr>
-              <w:rPr>
-                <w:rFonts w:ascii="Times New Roman" w:hAnsi="Times New Roman" w:cs="Times New Roman"/>
-                <w:sz w:val="28"/>
-                <w:szCs w:val="28"/>
-              </w:rPr>
-            </w:pPr>
-            <w:r>
-              <w:rPr>
-                <w:rFonts w:ascii="Times New Roman" w:hAnsi="Times New Roman" w:cs="Times New Roman"/>
-                <w:sz w:val="28"/>
-                <w:szCs w:val="28"/>
-              </w:rPr>
-              <w:t>Lofty</w:t>
-            </w:r>
-            <w:r>
-              <w:rPr>
-                <w:rFonts w:ascii="Times New Roman" w:hAnsi="Times New Roman" w:cs="Times New Roman"/>
-                <w:sz w:val="28"/>
-                <w:szCs w:val="28"/>
-              </w:rPr>
-              <w:t xml:space="preserve">: </w:t>
-            </w:r>
-            <w:r>
-              <w:rPr>
-                <w:rFonts w:ascii="Times New Roman" w:hAnsi="Times New Roman" w:cs="Times New Roman"/>
-                <w:sz w:val="28"/>
-                <w:szCs w:val="28"/>
-              </w:rPr>
-              <w:t>marketplace</w:t>
-            </w:r>
-            <w:r>
-              <w:rPr>
-                <w:rFonts w:ascii="Times New Roman" w:hAnsi="Times New Roman" w:cs="Times New Roman"/>
-                <w:sz w:val="28"/>
-                <w:szCs w:val="28"/>
-              </w:rPr>
-              <w:t xml:space="preserve"> (3)</w:t>
-            </w:r>
-          </w:p>
-        </w:tc>
-        <w:tc>
-          <w:tcPr>
-            <w:tcW w:w="5811" w:type="dxa"/>
-          </w:tcPr>
-          <w:p>
-            <w:pPr>
-              <w:rPr>
-                <w:rFonts w:ascii="Times New Roman" w:hAnsi="Times New Roman" w:cs="Times New Roman"/>
-              </w:rPr>
-            </w:pPr>
           </w:p>
         </w:tc>
       </w:tr>
@@ -223,16 +167,28 @@
             </w:r>
           </w:p>
         </w:tc>
+      </w:tr>
+      <w:tr>
         <w:tc>
           <w:tcPr>
-            <w:tcW w:w="5811" w:type="dxa"/>
+            <w:tcW w:w="3539" w:type="dxa"/>
           </w:tcPr>
           <w:p>
             <w:pPr>
               <w:rPr>
                 <w:rFonts w:ascii="Times New Roman" w:hAnsi="Times New Roman" w:cs="Times New Roman"/>
+                <w:sz w:val="28"/>
+                <w:szCs w:val="28"/>
               </w:rPr>
             </w:pPr>
+            <w:r>
+              <w:rPr>
+                <w:rFonts w:ascii="Times New Roman" w:hAnsi="Times New Roman" w:cs="Times New Roman"/>
+                <w:sz w:val="28"/>
+                <w:szCs w:val="28"/>
+              </w:rPr>
+              <w:t>Valuation service (5)</w:t>
+            </w:r>
           </w:p>
         </w:tc>
       </w:tr>
@@ -255,88 +211,8 @@
                 <w:sz w:val="28"/>
                 <w:szCs w:val="28"/>
               </w:rPr>
-              <w:t>Valuation service</w:t>
+              <w:t>Property manager service (6)</w:t>
             </w:r>
-            <w:r>
-              <w:rPr>
-                <w:rFonts w:ascii="Times New Roman" w:hAnsi="Times New Roman" w:cs="Times New Roman"/>
-                <w:sz w:val="28"/>
-                <w:szCs w:val="28"/>
-              </w:rPr>
-              <w:t xml:space="preserve"> (5)</w:t>
-            </w:r>
-          </w:p>
-        </w:tc>
-        <w:tc>
-          <w:tcPr>
-            <w:tcW w:w="5811" w:type="dxa"/>
-          </w:tcPr>
-          <w:p>
-            <w:pPr>
-              <w:rPr>
-                <w:rFonts w:ascii="Times New Roman" w:hAnsi="Times New Roman" w:cs="Times New Roman"/>
-              </w:rPr>
-            </w:pPr>
-          </w:p>
-        </w:tc>
-      </w:tr>
-      <w:tr>
-        <w:tc>
-          <w:tcPr>
-            <w:tcW w:w="3539" w:type="dxa"/>
-          </w:tcPr>
-          <w:p>
-            <w:pPr>
-              <w:rPr>
-                <w:rFonts w:ascii="Times New Roman" w:hAnsi="Times New Roman" w:cs="Times New Roman"/>
-                <w:sz w:val="28"/>
-                <w:szCs w:val="28"/>
-              </w:rPr>
-            </w:pPr>
-            <w:r>
-              <w:rPr>
-                <w:rFonts w:ascii="Times New Roman" w:hAnsi="Times New Roman" w:cs="Times New Roman"/>
-                <w:sz w:val="28"/>
-                <w:szCs w:val="28"/>
-              </w:rPr>
-              <w:t>Pro</w:t>
-            </w:r>
-            <w:r>
-              <w:rPr>
-                <w:rFonts w:ascii="Times New Roman" w:hAnsi="Times New Roman" w:cs="Times New Roman"/>
-                <w:sz w:val="28"/>
-                <w:szCs w:val="28"/>
-              </w:rPr>
-              <w:t xml:space="preserve">perty </w:t>
-            </w:r>
-            <w:r>
-              <w:rPr>
-                <w:rFonts w:ascii="Times New Roman" w:hAnsi="Times New Roman" w:cs="Times New Roman"/>
-                <w:sz w:val="28"/>
-                <w:szCs w:val="28"/>
-              </w:rPr>
-              <w:t>manager service</w:t>
-            </w:r>
-            <w:r>
-              <w:rPr>
-                <w:rFonts w:ascii="Times New Roman" w:hAnsi="Times New Roman" w:cs="Times New Roman"/>
-                <w:sz w:val="28"/>
-                <w:szCs w:val="28"/>
-              </w:rPr>
-              <w:t xml:space="preserve"> (6)</w:t>
-            </w:r>
-          </w:p>
-        </w:tc>
-        <w:tc>
-          <w:tcPr>
-            <w:tcW w:w="5811" w:type="dxa"/>
-          </w:tcPr>
-          <w:p>
-            <w:pPr>
-              <w:rPr>
-                <w:rFonts w:ascii="Times New Roman" w:hAnsi="Times New Roman" w:cs="Times New Roman"/>
-              </w:rPr>
-            </w:pPr>
           </w:p>
         </w:tc>
       </w:tr>
@@ -347,32 +223,6 @@
           <w:rFonts w:ascii="Times New Roman" w:hAnsi="Times New Roman" w:cs="Times New Roman"/>
         </w:rPr>
       </w:pPr>
-    </w:p>
-    <w:p>
-      <w:pPr>
-        <w:pStyle w:val="Heading1"/>
-        <w:numPr>
-          <w:ilvl w:val="0"/>
-          <w:numId w:val="4"/>
-        </w:numPr>
-        <w:rPr>
-          <w:rFonts w:ascii="Times New Roman" w:hAnsi="Times New Roman" w:cs="Times New Roman"/>
-          <w:b/>
-          <w:bCs/>
-          <w:sz w:val="40"/>
-          <w:szCs w:val="40"/>
-        </w:rPr>
-      </w:pPr>
-      <w:r>
-        <w:rPr>
-          <w:rFonts w:ascii="Times New Roman" w:hAnsi="Times New Roman" w:cs="Times New Roman"/>
-          <w:b/>
-          <w:bCs/>
-          <w:sz w:val="40"/>
-          <w:szCs w:val="40"/>
-        </w:rPr>
-        <w:t>Actor explanation</w:t>
-      </w:r>
     </w:p>
     <w:p>
       <w:pPr>
@@ -432,6 +282,7 @@
       <w:r>
         <w:rPr>
           <w:rFonts w:ascii="Times New Roman" w:hAnsi="Times New Roman" w:cs="Times New Roman"/>
+          <w:noProof/>
           <w:color w:val="4472C4" w:themeColor="accent1"/>
           <w:sz w:val="28"/>
           <w:szCs w:val="28"/>
@@ -512,6 +363,7 @@
         <w:r>
           <w:rPr>
             <w:rStyle w:val="Hyperlink"/>
+            <w:rFonts w:ascii="Times New Roman" w:hAnsi="Times New Roman" w:cs="Times New Roman"/>
           </w:rPr>
           <w:t>How the Lofty Marketplace Works | Lofty Learning Center</w:t>
         </w:r>
@@ -520,14 +372,14 @@
     <w:p>
       <w:pPr>
         <w:rPr>
-          <w:rFonts w:ascii="Segoe UI" w:hAnsi="Segoe UI" w:cs="Segoe UI"/>
-          <w:color w:val="1A1A1A"/>
-          <w:shd w:val="clear" w:color="auto" w:fill="FFFFFF"/>
-        </w:rPr>
-      </w:pPr>
-      <w:r>
-        <w:rPr>
-          <w:rFonts w:ascii="Segoe UI" w:hAnsi="Segoe UI" w:cs="Segoe UI"/>
+          <w:rFonts w:ascii="Times New Roman" w:hAnsi="Times New Roman" w:cs="Times New Roman"/>
+          <w:color w:val="1A1A1A"/>
+          <w:shd w:val="clear" w:color="auto" w:fill="FFFFFF"/>
+        </w:rPr>
+      </w:pPr>
+      <w:r>
+        <w:rPr>
+          <w:rFonts w:ascii="Times New Roman" w:hAnsi="Times New Roman" w:cs="Times New Roman"/>
           <w:color w:val="1A1A1A"/>
           <w:shd w:val="clear" w:color="auto" w:fill="FFFFFF"/>
         </w:rPr>
@@ -562,6 +414,20 @@
       <w:pPr>
         <w:rPr>
           <w:rFonts w:ascii="Times New Roman" w:hAnsi="Times New Roman" w:cs="Times New Roman"/>
+        </w:rPr>
+      </w:pPr>
+      <w:r>
+        <w:rPr>
+          <w:rFonts w:ascii="Times New Roman" w:hAnsi="Times New Roman" w:cs="Times New Roman"/>
+        </w:rPr>
+        <w:t>A house valuation service in the context of real estate refers to a professional assessment of the monetary value of a property. This valuation is typically conducted by qualified individuals or companies with expertise in property appraisal and real estate market analysis. The purpose of a house valuation is to determine the fair market value of a property based on various factors.</w:t>
+      </w:r>
+    </w:p>
+    <w:p>
+      <w:pPr>
+        <w:pStyle w:val="Heading2"/>
+        <w:rPr>
+          <w:rFonts w:ascii="Times New Roman" w:hAnsi="Times New Roman" w:cs="Times New Roman"/>
           <w:b/>
           <w:bCs/>
           <w:color w:val="4472C4" w:themeColor="accent1"/>
@@ -569,101 +435,7 @@
           <w:szCs w:val="28"/>
         </w:rPr>
       </w:pPr>
-      <w:hyperlink r:id="rId9" w:history="1">
-        <w:r>
-          <w:rPr>
-            <w:rStyle w:val="Hyperlink"/>
-          </w:rPr>
-          <w:t>How the Lofty Marketplace Works | Lofty Learning Center</w:t>
-        </w:r>
-      </w:hyperlink>
-    </w:p>
-    <w:p>
-      <w:pPr>
-        <w:rPr>
-          <w:rFonts w:ascii="Times New Roman" w:hAnsi="Times New Roman" w:cs="Times New Roman"/>
-        </w:rPr>
-      </w:pPr>
-      <w:r>
-        <w:rPr>
-          <w:rFonts w:ascii="Segoe UI" w:hAnsi="Segoe UI" w:cs="Segoe UI"/>
-          <w:color w:val="1A1A1A"/>
-          <w:shd w:val="clear" w:color="auto" w:fill="FFFFFF"/>
-        </w:rPr>
-        <w:t>A professional property inspection company will inspect the property and provide an inspection report. Oftentimes, the seller will make repairs before closing or provide a credit to the DAO LLC.</w:t>
-      </w:r>
-    </w:p>
-    <w:p>
-      <w:pPr>
-        <w:rPr>
-          <w:rFonts w:ascii="Times New Roman" w:hAnsi="Times New Roman" w:cs="Times New Roman"/>
-        </w:rPr>
-      </w:pPr>
-    </w:p>
-    <w:p>
-      <w:pPr>
-        <w:rPr>
-          <w:rFonts w:ascii="Times New Roman" w:hAnsi="Times New Roman" w:cs="Times New Roman"/>
-        </w:rPr>
-      </w:pPr>
-    </w:p>
-    <w:p>
-      <w:pPr>
-        <w:rPr>
-          <w:rFonts w:ascii="Times New Roman" w:hAnsi="Times New Roman" w:cs="Times New Roman"/>
-          <w:b/>
-          <w:bCs/>
-          <w:sz w:val="40"/>
-          <w:szCs w:val="40"/>
-        </w:rPr>
-      </w:pPr>
-    </w:p>
-    <w:p>
-      <w:pPr>
-        <w:rPr>
-          <w:rFonts w:ascii="Times New Roman" w:hAnsi="Times New Roman" w:cs="Times New Roman"/>
-        </w:rPr>
-      </w:pPr>
-    </w:p>
-    <w:p>
-      <w:pPr>
-        <w:rPr>
-          <w:rFonts w:ascii="Times New Roman" w:hAnsi="Times New Roman" w:cs="Times New Roman"/>
-        </w:rPr>
-      </w:pPr>
-    </w:p>
-    <w:p>
-      <w:pPr>
-        <w:rPr>
-          <w:rFonts w:ascii="Times New Roman" w:hAnsi="Times New Roman" w:cs="Times New Roman"/>
-          <w:b/>
-          <w:bCs/>
-          <w:sz w:val="40"/>
-          <w:szCs w:val="40"/>
-        </w:rPr>
-      </w:pPr>
-    </w:p>
-    <w:p>
-      <w:pPr>
-        <w:rPr>
-          <w:rFonts w:ascii="Times New Roman" w:hAnsi="Times New Roman" w:cs="Times New Roman"/>
-        </w:rPr>
-      </w:pPr>
-    </w:p>
-    <w:p>
-      <w:pPr>
-        <w:rPr>
-          <w:rFonts w:ascii="Times New Roman" w:hAnsi="Times New Roman" w:cs="Times New Roman"/>
-          <w:b/>
-          <w:bCs/>
-          <w:sz w:val="32"/>
-          <w:szCs w:val="32"/>
-        </w:rPr>
-      </w:pPr>
-    </w:p>
-    <w:p>
-      <w:pPr>
-        <w:pStyle w:val="Heading2"/>
+      <w:r>
         <w:rPr>
           <w:rFonts w:ascii="Times New Roman" w:hAnsi="Times New Roman" w:cs="Times New Roman"/>
           <w:b/>
@@ -672,8 +444,12 @@
           <w:sz w:val="28"/>
           <w:szCs w:val="28"/>
         </w:rPr>
-      </w:pPr>
-      <w:r>
+        <w:lastRenderedPageBreak/>
+        <w:t>Property manager service</w:t>
+      </w:r>
+    </w:p>
+    <w:p>
+      <w:pPr>
         <w:rPr>
           <w:rFonts w:ascii="Times New Roman" w:hAnsi="Times New Roman" w:cs="Times New Roman"/>
           <w:b/>
@@ -682,21 +458,8 @@
           <w:sz w:val="28"/>
           <w:szCs w:val="28"/>
         </w:rPr>
-        <w:t>Property manager service</w:t>
-      </w:r>
-    </w:p>
-    <w:p>
-      <w:pPr>
-        <w:rPr>
-          <w:rFonts w:ascii="Times New Roman" w:hAnsi="Times New Roman" w:cs="Times New Roman"/>
-          <w:b/>
-          <w:bCs/>
-          <w:color w:val="4472C4" w:themeColor="accent1"/>
-          <w:sz w:val="28"/>
-          <w:szCs w:val="28"/>
-        </w:rPr>
-      </w:pPr>
-      <w:hyperlink r:id="rId10" w:history="1">
+      </w:pPr>
+      <w:hyperlink r:id="rId9" w:history="1">
         <w:r>
           <w:rPr>
             <w:rStyle w:val="Hyperlink"/>
@@ -715,6 +478,7 @@
       <w:r>
         <w:rPr>
           <w:rFonts w:ascii="Times New Roman" w:hAnsi="Times New Roman" w:cs="Times New Roman"/>
+          <w:noProof/>
         </w:rPr>
         <w:drawing>
           <wp:inline distT="0" distB="0" distL="0" distR="0" wp14:anchorId="639580CA" wp14:editId="797AA596">
@@ -732,7 +496,7 @@
                     <pic:cNvPicPr/>
                   </pic:nvPicPr>
                   <pic:blipFill>
-                    <a:blip r:embed="rId11"/>
+                    <a:blip r:embed="rId10"/>
                     <a:stretch>
                       <a:fillRect/>
                     </a:stretch>
@@ -823,7 +587,7 @@
           <w:sz w:val="32"/>
           <w:szCs w:val="32"/>
         </w:rPr>
-        <w:t>rent</w:t>
+        <w:t>rent/</w:t>
       </w:r>
       <w:r>
         <w:rPr>
@@ -831,21 +595,13 @@
           <w:sz w:val="32"/>
           <w:szCs w:val="32"/>
         </w:rPr>
-        <w:t>/</w:t>
-      </w:r>
-      <w:r>
-        <w:rPr>
-          <w:rFonts w:ascii="Times New Roman" w:hAnsi="Times New Roman" w:cs="Times New Roman"/>
-          <w:sz w:val="32"/>
-          <w:szCs w:val="32"/>
-        </w:rPr>
         <w:t>sell</w:t>
       </w:r>
     </w:p>
     <w:p>
       <w:pPr>
         <w:rPr>
-          <w:rFonts w:ascii="Segoe UI" w:hAnsi="Segoe UI" w:cs="Segoe UI"/>
+          <w:rFonts w:ascii="Times New Roman" w:hAnsi="Times New Roman" w:cs="Times New Roman"/>
           <w:color w:val="1A1A1A"/>
           <w:shd w:val="clear" w:color="auto" w:fill="FFFFFF"/>
         </w:rPr>
@@ -858,50 +614,24 @@
       </w:r>
       <w:r>
         <w:rPr>
-          <w:rFonts w:ascii="Segoe UI" w:hAnsi="Segoe UI" w:cs="Segoe UI"/>
-          <w:color w:val="1A1A1A"/>
-          <w:shd w:val="clear" w:color="auto" w:fill="FFFFFF"/>
-        </w:rPr>
-        <w:t>A seller submits their property to be sold on the Lofty marketplace</w:t>
-      </w:r>
-      <w:r>
-        <w:rPr>
-          <w:rFonts w:ascii="Segoe UI" w:hAnsi="Segoe UI" w:cs="Segoe UI"/>
-          <w:color w:val="1A1A1A"/>
-          <w:shd w:val="clear" w:color="auto" w:fill="FFFFFF"/>
-        </w:rPr>
-        <w:t xml:space="preserve">. Their background info will be checked by Lofty (racial, gender, crime </w:t>
-      </w:r>
-      <w:proofErr w:type="gramStart"/>
-      <w:r>
-        <w:rPr>
-          <w:rFonts w:ascii="Segoe UI" w:hAnsi="Segoe UI" w:cs="Segoe UI"/>
-          <w:color w:val="1A1A1A"/>
-          <w:shd w:val="clear" w:color="auto" w:fill="FFFFFF"/>
-        </w:rPr>
-        <w:t>history,…</w:t>
-      </w:r>
-      <w:proofErr w:type="gramEnd"/>
-      <w:r>
-        <w:rPr>
-          <w:rFonts w:ascii="Segoe UI" w:hAnsi="Segoe UI" w:cs="Segoe UI"/>
-          <w:color w:val="1A1A1A"/>
-          <w:shd w:val="clear" w:color="auto" w:fill="FFFFFF"/>
-        </w:rPr>
-        <w:t>) (3)</w:t>
-      </w:r>
-    </w:p>
-    <w:p>
-      <w:pPr>
-        <w:rPr>
-          <w:rFonts w:ascii="Segoe UI" w:hAnsi="Segoe UI" w:cs="Segoe UI"/>
-          <w:color w:val="1A1A1A"/>
-          <w:shd w:val="clear" w:color="auto" w:fill="FFFFFF"/>
-        </w:rPr>
-      </w:pPr>
-      <w:r>
-        <w:rPr>
-          <w:rFonts w:ascii="Segoe UI" w:hAnsi="Segoe UI" w:cs="Segoe UI"/>
+          <w:rFonts w:ascii="Times New Roman" w:hAnsi="Times New Roman" w:cs="Times New Roman"/>
+          <w:color w:val="1A1A1A"/>
+          <w:shd w:val="clear" w:color="auto" w:fill="FFFFFF"/>
+        </w:rPr>
+        <w:t>A seller submits their property to be sold on the Lofty marketplace. Their background info will be checked by Lofty (racial, gender, crime history,…) (3)</w:t>
+      </w:r>
+    </w:p>
+    <w:p>
+      <w:pPr>
+        <w:rPr>
+          <w:rFonts w:ascii="Times New Roman" w:hAnsi="Times New Roman" w:cs="Times New Roman"/>
+          <w:color w:val="1A1A1A"/>
+          <w:shd w:val="clear" w:color="auto" w:fill="FFFFFF"/>
+        </w:rPr>
+      </w:pPr>
+      <w:r>
+        <w:rPr>
+          <w:rFonts w:ascii="Times New Roman" w:hAnsi="Times New Roman" w:cs="Times New Roman"/>
           <w:color w:val="1A1A1A"/>
           <w:shd w:val="clear" w:color="auto" w:fill="FFFFFF"/>
         </w:rPr>
@@ -911,14 +641,14 @@
     <w:p>
       <w:pPr>
         <w:rPr>
-          <w:rFonts w:ascii="Segoe UI" w:hAnsi="Segoe UI" w:cs="Segoe UI"/>
-          <w:color w:val="1A1A1A"/>
-          <w:shd w:val="clear" w:color="auto" w:fill="FFFFFF"/>
-        </w:rPr>
-      </w:pPr>
-      <w:r>
-        <w:rPr>
-          <w:rFonts w:ascii="Segoe UI" w:hAnsi="Segoe UI" w:cs="Segoe UI"/>
+          <w:rFonts w:ascii="Times New Roman" w:hAnsi="Times New Roman" w:cs="Times New Roman"/>
+          <w:color w:val="1A1A1A"/>
+          <w:shd w:val="clear" w:color="auto" w:fill="FFFFFF"/>
+        </w:rPr>
+      </w:pPr>
+      <w:r>
+        <w:rPr>
+          <w:rFonts w:ascii="Times New Roman" w:hAnsi="Times New Roman" w:cs="Times New Roman"/>
           <w:color w:val="1A1A1A"/>
           <w:shd w:val="clear" w:color="auto" w:fill="FFFFFF"/>
         </w:rPr>
@@ -926,23 +656,15 @@
       </w:r>
       <w:r>
         <w:rPr>
-          <w:rFonts w:ascii="Segoe UI" w:hAnsi="Segoe UI" w:cs="Segoe UI"/>
-          <w:color w:val="1A1A1A"/>
-          <w:shd w:val="clear" w:color="auto" w:fill="FFFFFF"/>
-        </w:rPr>
-        <w:t xml:space="preserve">Their house’s </w:t>
-      </w:r>
-      <w:r>
-        <w:rPr>
-          <w:rFonts w:ascii="Segoe UI" w:hAnsi="Segoe UI" w:cs="Segoe UI"/>
-          <w:color w:val="1A1A1A"/>
-          <w:shd w:val="clear" w:color="auto" w:fill="FFFFFF"/>
-        </w:rPr>
-        <w:t xml:space="preserve">price will be determined </w:t>
-      </w:r>
-      <w:r>
-        <w:rPr>
-          <w:rFonts w:ascii="Segoe UI" w:hAnsi="Segoe UI" w:cs="Segoe UI"/>
+          <w:rFonts w:ascii="Times New Roman" w:hAnsi="Times New Roman" w:cs="Times New Roman"/>
+          <w:color w:val="1A1A1A"/>
+          <w:shd w:val="clear" w:color="auto" w:fill="FFFFFF"/>
+        </w:rPr>
+        <w:t xml:space="preserve">Their house’s price will be determined </w:t>
+      </w:r>
+      <w:r>
+        <w:rPr>
+          <w:rFonts w:ascii="Times New Roman" w:hAnsi="Times New Roman" w:cs="Times New Roman"/>
           <w:color w:val="1A1A1A"/>
           <w:shd w:val="clear" w:color="auto" w:fill="FFFFFF"/>
         </w:rPr>
@@ -950,7 +672,7 @@
       </w:r>
       <w:r>
         <w:rPr>
-          <w:rFonts w:ascii="Segoe UI" w:hAnsi="Segoe UI" w:cs="Segoe UI"/>
+          <w:rFonts w:ascii="Times New Roman" w:hAnsi="Times New Roman" w:cs="Times New Roman"/>
           <w:color w:val="1A1A1A"/>
           <w:shd w:val="clear" w:color="auto" w:fill="FFFFFF"/>
         </w:rPr>
@@ -958,7 +680,7 @@
       </w:r>
       <w:r>
         <w:rPr>
-          <w:rFonts w:ascii="Segoe UI" w:hAnsi="Segoe UI" w:cs="Segoe UI"/>
+          <w:rFonts w:ascii="Times New Roman" w:hAnsi="Times New Roman" w:cs="Times New Roman"/>
           <w:b/>
           <w:bCs/>
           <w:color w:val="1A1A1A"/>
@@ -968,7 +690,7 @@
       </w:r>
       <w:r>
         <w:rPr>
-          <w:rFonts w:ascii="Segoe UI" w:hAnsi="Segoe UI" w:cs="Segoe UI"/>
+          <w:rFonts w:ascii="Times New Roman" w:hAnsi="Times New Roman" w:cs="Times New Roman"/>
           <w:color w:val="1A1A1A"/>
           <w:shd w:val="clear" w:color="auto" w:fill="FFFFFF"/>
         </w:rPr>
@@ -976,41 +698,23 @@
       </w:r>
       <w:r>
         <w:rPr>
-          <w:rFonts w:ascii="Segoe UI" w:hAnsi="Segoe UI" w:cs="Segoe UI"/>
-          <w:color w:val="1A1A1A"/>
-          <w:shd w:val="clear" w:color="auto" w:fill="FFFFFF"/>
-        </w:rPr>
-        <w:t>(</w:t>
-      </w:r>
-      <w:proofErr w:type="gramStart"/>
-      <w:r>
-        <w:rPr>
-          <w:rFonts w:ascii="Segoe UI" w:hAnsi="Segoe UI" w:cs="Segoe UI"/>
-          <w:color w:val="1A1A1A"/>
-          <w:shd w:val="clear" w:color="auto" w:fill="FFFFFF"/>
-        </w:rPr>
-        <w:t>e.g</w:t>
-      </w:r>
-      <w:r>
-        <w:rPr>
-          <w:rFonts w:ascii="Segoe UI" w:hAnsi="Segoe UI" w:cs="Segoe UI"/>
-          <w:color w:val="1A1A1A"/>
-          <w:shd w:val="clear" w:color="auto" w:fill="FFFFFF"/>
-        </w:rPr>
-        <w:t>.</w:t>
-      </w:r>
-      <w:proofErr w:type="gramEnd"/>
-      <w:r>
-        <w:rPr>
-          <w:rFonts w:ascii="Segoe UI" w:hAnsi="Segoe UI" w:cs="Segoe UI"/>
-          <w:color w:val="1A1A1A"/>
-          <w:shd w:val="clear" w:color="auto" w:fill="FFFFFF"/>
-        </w:rPr>
-        <w:t xml:space="preserve"> A house’s</w:t>
-      </w:r>
-      <w:r>
-        <w:rPr>
-          <w:rFonts w:ascii="Segoe UI" w:hAnsi="Segoe UI" w:cs="Segoe UI"/>
+          <w:rFonts w:ascii="Times New Roman" w:hAnsi="Times New Roman" w:cs="Times New Roman"/>
+          <w:color w:val="1A1A1A"/>
+          <w:shd w:val="clear" w:color="auto" w:fill="FFFFFF"/>
+        </w:rPr>
+        <w:t>(e.g</w:t>
+      </w:r>
+      <w:r>
+        <w:rPr>
+          <w:rFonts w:ascii="Times New Roman" w:hAnsi="Times New Roman" w:cs="Times New Roman"/>
+          <w:color w:val="1A1A1A"/>
+          <w:shd w:val="clear" w:color="auto" w:fill="FFFFFF"/>
+        </w:rPr>
+        <w:t>. A house’s</w:t>
+      </w:r>
+      <w:r>
+        <w:rPr>
+          <w:rFonts w:ascii="Times New Roman" w:hAnsi="Times New Roman" w:cs="Times New Roman"/>
           <w:color w:val="1A1A1A"/>
           <w:shd w:val="clear" w:color="auto" w:fill="FFFFFF"/>
         </w:rPr>
@@ -1018,7 +722,7 @@
       </w:r>
       <w:r>
         <w:rPr>
-          <w:rFonts w:ascii="Segoe UI" w:hAnsi="Segoe UI" w:cs="Segoe UI"/>
+          <w:rFonts w:ascii="Times New Roman" w:hAnsi="Times New Roman" w:cs="Times New Roman"/>
           <w:color w:val="1A1A1A"/>
           <w:shd w:val="clear" w:color="auto" w:fill="FFFFFF"/>
         </w:rPr>
@@ -1026,7 +730,7 @@
       </w:r>
       <w:r>
         <w:rPr>
-          <w:rFonts w:ascii="Segoe UI" w:hAnsi="Segoe UI" w:cs="Segoe UI"/>
+          <w:rFonts w:ascii="Times New Roman" w:hAnsi="Times New Roman" w:cs="Times New Roman"/>
           <w:color w:val="1A1A1A"/>
           <w:shd w:val="clear" w:color="auto" w:fill="FFFFFF"/>
         </w:rPr>
@@ -1034,7 +738,7 @@
       </w:r>
       <w:r>
         <w:rPr>
-          <w:rFonts w:ascii="Segoe UI" w:hAnsi="Segoe UI" w:cs="Segoe UI"/>
+          <w:rFonts w:ascii="Times New Roman" w:hAnsi="Times New Roman" w:cs="Times New Roman"/>
           <w:color w:val="1A1A1A"/>
           <w:shd w:val="clear" w:color="auto" w:fill="FFFFFF"/>
         </w:rPr>
@@ -1044,14 +748,80 @@
     <w:p>
       <w:pPr>
         <w:rPr>
-          <w:rFonts w:ascii="Segoe UI" w:hAnsi="Segoe UI" w:cs="Segoe UI"/>
-          <w:color w:val="1A1A1A"/>
-          <w:shd w:val="clear" w:color="auto" w:fill="FFFFFF"/>
-        </w:rPr>
-      </w:pPr>
-      <w:r>
-        <w:rPr>
-          <w:rFonts w:ascii="Segoe UI" w:hAnsi="Segoe UI" w:cs="Segoe UI"/>
+          <w:rFonts w:ascii="Times New Roman" w:hAnsi="Times New Roman" w:cs="Times New Roman"/>
+          <w:color w:val="1A1A1A"/>
+          <w:shd w:val="clear" w:color="auto" w:fill="FFFFFF"/>
+        </w:rPr>
+      </w:pPr>
+      <w:r>
+        <w:rPr>
+          <w:rFonts w:ascii="Times New Roman" w:hAnsi="Times New Roman" w:cs="Times New Roman"/>
+          <w:color w:val="1A1A1A"/>
+          <w:shd w:val="clear" w:color="auto" w:fill="FFFFFF"/>
+        </w:rPr>
+        <w:lastRenderedPageBreak/>
+        <w:drawing>
+          <wp:inline distT="0" distB="0" distL="0" distR="0" wp14:anchorId="2D8CAAE1" wp14:editId="2A33AF7B">
+            <wp:extent cx="5943600" cy="2131060"/>
+            <wp:effectExtent l="0" t="0" r="0" b="2540"/>
+            <wp:docPr id="8" name="Picture 6" descr="A diagram of property management service&#10;&#10;Description automatically generated">
+              <a:extLst xmlns:a="http://schemas.openxmlformats.org/drawingml/2006/main">
+                <a:ext uri="{FF2B5EF4-FFF2-40B4-BE49-F238E27FC236}">
+                  <a16:creationId xmlns:a16="http://schemas.microsoft.com/office/drawing/2014/main" id="{EB46A7EC-540A-4709-89DC-62F46F440CF2}"/>
+                </a:ext>
+              </a:extLst>
+            </wp:docPr>
+            <wp:cNvGraphicFramePr>
+              <a:graphicFrameLocks xmlns:a="http://schemas.openxmlformats.org/drawingml/2006/main" noChangeAspect="1"/>
+            </wp:cNvGraphicFramePr>
+            <a:graphic xmlns:a="http://schemas.openxmlformats.org/drawingml/2006/main">
+              <a:graphicData uri="http://schemas.openxmlformats.org/drawingml/2006/picture">
+                <pic:pic xmlns:pic="http://schemas.openxmlformats.org/drawingml/2006/picture">
+                  <pic:nvPicPr>
+                    <pic:cNvPr id="8" name="Picture 6" descr="A diagram of property management service&#10;&#10;Description automatically generated">
+                      <a:extLst>
+                        <a:ext uri="{FF2B5EF4-FFF2-40B4-BE49-F238E27FC236}">
+                          <a16:creationId xmlns:a16="http://schemas.microsoft.com/office/drawing/2014/main" id="{EB46A7EC-540A-4709-89DC-62F46F440CF2}"/>
+                        </a:ext>
+                      </a:extLst>
+                    </pic:cNvPr>
+                    <pic:cNvPicPr>
+                      <a:picLocks noChangeAspect="1"/>
+                    </pic:cNvPicPr>
+                  </pic:nvPicPr>
+                  <pic:blipFill>
+                    <a:blip r:embed="rId11"/>
+                    <a:stretch>
+                      <a:fillRect/>
+                    </a:stretch>
+                  </pic:blipFill>
+                  <pic:spPr>
+                    <a:xfrm>
+                      <a:off x="0" y="0"/>
+                      <a:ext cx="5943600" cy="2131060"/>
+                    </a:xfrm>
+                    <a:prstGeom prst="rect">
+                      <a:avLst/>
+                    </a:prstGeom>
+                  </pic:spPr>
+                </pic:pic>
+              </a:graphicData>
+            </a:graphic>
+          </wp:inline>
+        </w:drawing>
+      </w:r>
+    </w:p>
+    <w:p>
+      <w:pPr>
+        <w:rPr>
+          <w:rFonts w:ascii="Times New Roman" w:hAnsi="Times New Roman" w:cs="Times New Roman"/>
+          <w:color w:val="1A1A1A"/>
+          <w:shd w:val="clear" w:color="auto" w:fill="FFFFFF"/>
+        </w:rPr>
+      </w:pPr>
+      <w:r>
+        <w:rPr>
+          <w:rFonts w:ascii="Times New Roman" w:hAnsi="Times New Roman" w:cs="Times New Roman"/>
           <w:color w:val="1A1A1A"/>
           <w:shd w:val="clear" w:color="auto" w:fill="FFFFFF"/>
         </w:rPr>
@@ -1059,7 +829,7 @@
       </w:r>
       <w:r>
         <w:rPr>
-          <w:rFonts w:ascii="Segoe UI" w:hAnsi="Segoe UI" w:cs="Segoe UI"/>
+          <w:rFonts w:ascii="Times New Roman" w:hAnsi="Times New Roman" w:cs="Times New Roman"/>
           <w:color w:val="1A1A1A"/>
           <w:shd w:val="clear" w:color="auto" w:fill="FFFFFF"/>
         </w:rPr>
@@ -1067,121 +837,80 @@
       </w:r>
       <w:r>
         <w:rPr>
-          <w:rFonts w:ascii="Segoe UI" w:hAnsi="Segoe UI" w:cs="Segoe UI"/>
-          <w:color w:val="1A1A1A"/>
-          <w:shd w:val="clear" w:color="auto" w:fill="FFFFFF"/>
-        </w:rPr>
-        <w:t>(</w:t>
-      </w:r>
-      <w:r>
-        <w:rPr>
-          <w:rFonts w:ascii="Segoe UI" w:hAnsi="Segoe UI" w:cs="Segoe UI"/>
-          <w:color w:val="1A1A1A"/>
-          <w:shd w:val="clear" w:color="auto" w:fill="FFFFFF"/>
-        </w:rPr>
-        <w:t>decentralized autonomous organization</w:t>
-      </w:r>
-      <w:r>
-        <w:rPr>
-          <w:rFonts w:ascii="Segoe UI" w:hAnsi="Segoe UI" w:cs="Segoe UI"/>
-          <w:color w:val="1A1A1A"/>
-          <w:shd w:val="clear" w:color="auto" w:fill="FFFFFF"/>
-        </w:rPr>
-        <w:t xml:space="preserve">: </w:t>
-      </w:r>
-      <w:r>
-        <w:rPr>
-          <w:rFonts w:ascii="Segoe UI" w:hAnsi="Segoe UI" w:cs="Segoe UI"/>
-          <w:color w:val="1A1A1A"/>
-          <w:shd w:val="clear" w:color="auto" w:fill="FFFFFF"/>
-        </w:rPr>
-        <w:t>tổ chức tự trị phi tập trung</w:t>
-      </w:r>
-      <w:r>
-        <w:rPr>
-          <w:rFonts w:ascii="Segoe UI" w:hAnsi="Segoe UI" w:cs="Segoe UI"/>
-          <w:color w:val="1A1A1A"/>
-          <w:shd w:val="clear" w:color="auto" w:fill="FFFFFF"/>
-        </w:rPr>
-        <w:t xml:space="preserve">) </w:t>
-      </w:r>
-      <w:r>
-        <w:rPr>
-          <w:rFonts w:ascii="Segoe UI" w:hAnsi="Segoe UI" w:cs="Segoe UI"/>
-          <w:color w:val="1A1A1A"/>
-          <w:shd w:val="clear" w:color="auto" w:fill="FFFFFF"/>
-        </w:rPr>
-        <w:t>LLC</w:t>
-      </w:r>
-      <w:r>
-        <w:rPr>
-          <w:rFonts w:ascii="Segoe UI" w:hAnsi="Segoe UI" w:cs="Segoe UI"/>
-          <w:color w:val="1A1A1A"/>
-          <w:shd w:val="clear" w:color="auto" w:fill="FFFFFF"/>
-        </w:rPr>
-        <w:t xml:space="preserve"> </w:t>
-      </w:r>
-      <w:r>
-        <w:rPr>
-          <w:rFonts w:ascii="Segoe UI" w:hAnsi="Segoe UI" w:cs="Segoe UI"/>
-          <w:color w:val="1A1A1A"/>
-          <w:shd w:val="clear" w:color="auto" w:fill="FFFFFF"/>
-        </w:rPr>
-        <w:t>(</w:t>
-      </w:r>
-      <w:r>
-        <w:rPr>
-          <w:rFonts w:ascii="Segoe UI" w:hAnsi="Segoe UI" w:cs="Segoe UI"/>
-          <w:color w:val="1A1A1A"/>
-          <w:shd w:val="clear" w:color="auto" w:fill="FFFFFF"/>
-        </w:rPr>
-        <w:t>Limited Liability Company</w:t>
-      </w:r>
-      <w:r>
-        <w:rPr>
-          <w:rFonts w:ascii="Segoe UI" w:hAnsi="Segoe UI" w:cs="Segoe UI"/>
-          <w:color w:val="1A1A1A"/>
-          <w:shd w:val="clear" w:color="auto" w:fill="FFFFFF"/>
-        </w:rPr>
-        <w:t xml:space="preserve">: </w:t>
-      </w:r>
-      <w:r>
-        <w:rPr>
-          <w:rFonts w:ascii="Segoe UI" w:hAnsi="Segoe UI" w:cs="Segoe UI"/>
-          <w:color w:val="1A1A1A"/>
-          <w:shd w:val="clear" w:color="auto" w:fill="FFFFFF"/>
-        </w:rPr>
-        <w:t>Công ty trách nhiệm hữu hạn</w:t>
-      </w:r>
-      <w:r>
-        <w:rPr>
-          <w:rFonts w:ascii="Segoe UI" w:hAnsi="Segoe UI" w:cs="Segoe UI"/>
-          <w:color w:val="1A1A1A"/>
-          <w:shd w:val="clear" w:color="auto" w:fill="FFFFFF"/>
-        </w:rPr>
-        <w:t xml:space="preserve">) </w:t>
-      </w:r>
-      <w:r>
-        <w:rPr>
-          <w:rFonts w:ascii="Segoe UI" w:hAnsi="Segoe UI" w:cs="Segoe UI"/>
+          <w:rFonts w:ascii="Times New Roman" w:hAnsi="Times New Roman" w:cs="Times New Roman"/>
+          <w:color w:val="1A1A1A"/>
+          <w:shd w:val="clear" w:color="auto" w:fill="FFFFFF"/>
+        </w:rPr>
+        <w:t>(decentralized autonomous organization</w:t>
+      </w:r>
+      <w:r>
+        <w:rPr>
+          <w:rFonts w:ascii="Times New Roman" w:hAnsi="Times New Roman" w:cs="Times New Roman"/>
+          <w:color w:val="1A1A1A"/>
+          <w:shd w:val="clear" w:color="auto" w:fill="FFFFFF"/>
+        </w:rPr>
+        <w:t xml:space="preserve">: tổ chức tự trị phi tập trung) LLC </w:t>
+      </w:r>
+      <w:r>
+        <w:rPr>
+          <w:rFonts w:ascii="Times New Roman" w:hAnsi="Times New Roman" w:cs="Times New Roman"/>
+          <w:color w:val="1A1A1A"/>
+          <w:shd w:val="clear" w:color="auto" w:fill="FFFFFF"/>
+        </w:rPr>
+        <w:t xml:space="preserve">(Limited Liability Company: </w:t>
+      </w:r>
+      <w:r>
+        <w:rPr>
+          <w:rFonts w:ascii="Times New Roman" w:hAnsi="Times New Roman" w:cs="Times New Roman"/>
+          <w:color w:val="1A1A1A"/>
+          <w:shd w:val="clear" w:color="auto" w:fill="FFFFFF"/>
+        </w:rPr>
+        <w:t xml:space="preserve">Công ty trách nhiệm hữu hạn) </w:t>
+      </w:r>
+      <w:r>
+        <w:rPr>
+          <w:rFonts w:ascii="Times New Roman" w:hAnsi="Times New Roman" w:cs="Times New Roman"/>
           <w:color w:val="1A1A1A"/>
           <w:shd w:val="clear" w:color="auto" w:fill="FFFFFF"/>
         </w:rPr>
         <w:t xml:space="preserve">will be created under </w:t>
       </w:r>
-    </w:p>
-    <w:p>
+      <w:r>
+        <w:rPr>
+          <w:rFonts w:ascii="Times New Roman" w:hAnsi="Times New Roman" w:cs="Times New Roman"/>
+          <w:color w:val="1A1A1A"/>
+          <w:shd w:val="clear" w:color="auto" w:fill="FFFFFF"/>
+        </w:rPr>
+        <w:t>your house name</w:t>
+      </w:r>
+    </w:p>
+    <w:p>
+      <w:pPr>
+        <w:rPr>
+          <w:rFonts w:ascii="Times New Roman" w:hAnsi="Times New Roman" w:cs="Times New Roman"/>
+        </w:rPr>
+      </w:pPr>
       <w:hyperlink r:id="rId12" w:history="1">
         <w:r>
           <w:rPr>
             <w:rStyle w:val="Hyperlink"/>
+            <w:rFonts w:ascii="Times New Roman" w:hAnsi="Times New Roman" w:cs="Times New Roman"/>
           </w:rPr>
           <w:t>DAO là gì? Hạn chế và tiềm năng đầu tư của DAO trong Crypto (coin98.net)</w:t>
         </w:r>
       </w:hyperlink>
     </w:p>
     <w:p>
-      <w:r>
+      <w:pPr>
+        <w:rPr>
+          <w:rFonts w:ascii="Times New Roman" w:hAnsi="Times New Roman" w:cs="Times New Roman"/>
+        </w:rPr>
+      </w:pPr>
+      <w:r>
+        <w:rPr>
+          <w:rFonts w:ascii="Times New Roman" w:hAnsi="Times New Roman" w:cs="Times New Roman"/>
+          <w:noProof/>
+        </w:rPr>
         <w:drawing>
           <wp:inline distT="0" distB="0" distL="0" distR="0" wp14:anchorId="33AB0C73" wp14:editId="60A5C7EC">
             <wp:extent cx="2720340" cy="2934701"/>
@@ -1222,14 +951,14 @@
     <w:p>
       <w:pPr>
         <w:rPr>
-          <w:rFonts w:ascii="Segoe UI" w:hAnsi="Segoe UI" w:cs="Segoe UI"/>
-          <w:color w:val="1A1A1A"/>
-          <w:shd w:val="clear" w:color="auto" w:fill="FFFFFF"/>
-        </w:rPr>
-      </w:pPr>
-      <w:r>
-        <w:rPr>
-          <w:rFonts w:ascii="Segoe UI" w:hAnsi="Segoe UI" w:cs="Segoe UI"/>
+          <w:rFonts w:ascii="Times New Roman" w:hAnsi="Times New Roman" w:cs="Times New Roman"/>
+          <w:color w:val="1A1A1A"/>
+          <w:shd w:val="clear" w:color="auto" w:fill="FFFFFF"/>
+        </w:rPr>
+      </w:pPr>
+      <w:r>
+        <w:rPr>
+          <w:rFonts w:ascii="Times New Roman" w:hAnsi="Times New Roman" w:cs="Times New Roman"/>
           <w:color w:val="1A1A1A"/>
           <w:shd w:val="clear" w:color="auto" w:fill="FFFFFF"/>
         </w:rPr>
@@ -1266,20 +995,8 @@
           <w:sz w:val="40"/>
           <w:szCs w:val="40"/>
         </w:rPr>
-        <w:t xml:space="preserve">What activities affect your money on this </w:t>
-      </w:r>
-      <w:proofErr w:type="gramStart"/>
-      <w:r>
-        <w:rPr>
-          <w:rFonts w:ascii="Times New Roman" w:hAnsi="Times New Roman" w:cs="Times New Roman"/>
-          <w:b/>
-          <w:bCs/>
-          <w:sz w:val="40"/>
-          <w:szCs w:val="40"/>
-        </w:rPr>
-        <w:t>platform</w:t>
-      </w:r>
-      <w:proofErr w:type="gramEnd"/>
+        <w:t>What activities affect your money on this platform</w:t>
+      </w:r>
     </w:p>
     <w:p>
       <w:pPr>
@@ -1342,21 +1059,7 @@
         <w:rPr>
           <w:color w:val="1A1A1A"/>
         </w:rPr>
-        <w:t xml:space="preserve">For example, if </w:t>
-      </w:r>
-      <w:proofErr w:type="spellStart"/>
-      <w:r>
-        <w:rPr>
-          <w:color w:val="1A1A1A"/>
-        </w:rPr>
-        <w:t>HouseCanary’s</w:t>
-      </w:r>
-      <w:proofErr w:type="spellEnd"/>
-      <w:r>
-        <w:rPr>
-          <w:color w:val="1A1A1A"/>
-        </w:rPr>
-        <w:t xml:space="preserve"> valuation of your property is $100,000 and then one month later it’s $105,000 – your tokens would increase from $50 each to $52.50 each (a 5% increase).</w:t>
+        <w:t>For example, if HouseCanary’s valuation of your property is $100,000 and then one month later it’s $105,000 – your tokens would increase from $50 each to $52.50 each (a 5% increase).</w:t>
       </w:r>
     </w:p>
     <w:p>
@@ -1383,23 +1086,8 @@
           <w:color w:val="1A1A1A"/>
           <w:shd w:val="clear" w:color="auto" w:fill="FFFFFF"/>
         </w:rPr>
-        <w:t xml:space="preserve">The </w:t>
-      </w:r>
-      <w:proofErr w:type="spellStart"/>
-      <w:r>
-        <w:rPr>
-          <w:color w:val="1A1A1A"/>
-          <w:shd w:val="clear" w:color="auto" w:fill="FFFFFF"/>
-        </w:rPr>
-        <w:t>HouseCanary</w:t>
-      </w:r>
-      <w:proofErr w:type="spellEnd"/>
-      <w:r>
-        <w:rPr>
-          <w:color w:val="1A1A1A"/>
-          <w:shd w:val="clear" w:color="auto" w:fill="FFFFFF"/>
-        </w:rPr>
-        <w:t xml:space="preserve"> valuation is updated once per month which is when the principal value of your tokens will update as well. </w:t>
+        <w:lastRenderedPageBreak/>
+        <w:t xml:space="preserve">The HouseCanary valuation is updated once per month which is when the principal value of your tokens will update as well. </w:t>
       </w:r>
     </w:p>
     <w:p>
@@ -1426,39 +1114,7 @@
           <w:color w:val="1A1A1A"/>
           <w:shd w:val="clear" w:color="auto" w:fill="FFFFFF"/>
         </w:rPr>
-        <w:t xml:space="preserve">Every time the value of your </w:t>
-      </w:r>
-      <w:proofErr w:type="gramStart"/>
-      <w:r>
-        <w:rPr>
-          <w:color w:val="1A1A1A"/>
-          <w:shd w:val="clear" w:color="auto" w:fill="FFFFFF"/>
-        </w:rPr>
-        <w:t>tokens</w:t>
-      </w:r>
-      <w:proofErr w:type="gramEnd"/>
-      <w:r>
-        <w:rPr>
-          <w:color w:val="1A1A1A"/>
-          <w:shd w:val="clear" w:color="auto" w:fill="FFFFFF"/>
-        </w:rPr>
-        <w:t xml:space="preserve"> updates, there will be a report from </w:t>
-      </w:r>
-      <w:proofErr w:type="spellStart"/>
-      <w:r>
-        <w:rPr>
-          <w:color w:val="1A1A1A"/>
-          <w:shd w:val="clear" w:color="auto" w:fill="FFFFFF"/>
-        </w:rPr>
-        <w:t>HouseCanary</w:t>
-      </w:r>
-      <w:proofErr w:type="spellEnd"/>
-      <w:r>
-        <w:rPr>
-          <w:color w:val="1A1A1A"/>
-          <w:shd w:val="clear" w:color="auto" w:fill="FFFFFF"/>
-        </w:rPr>
-        <w:t xml:space="preserve"> attached which walks through exactly how their valuation was calculated.</w:t>
+        <w:t>Every time the value of your tokens updates, there will be a report from HouseCanary attached which walks through exactly how their valuation was calculated.</w:t>
       </w:r>
     </w:p>
     <w:p>
@@ -1572,6 +1228,7 @@
       <w:r>
         <w:rPr>
           <w:rFonts w:ascii="Times New Roman" w:hAnsi="Times New Roman" w:cs="Times New Roman"/>
+          <w:noProof/>
         </w:rPr>
         <w:drawing>
           <wp:inline distT="0" distB="0" distL="0" distR="0" wp14:anchorId="6F97FC1A" wp14:editId="06434A21">
@@ -1643,10 +1300,16 @@
       </w:r>
     </w:p>
     <w:p>
+      <w:pPr>
+        <w:rPr>
+          <w:rFonts w:ascii="Times New Roman" w:hAnsi="Times New Roman" w:cs="Times New Roman"/>
+        </w:rPr>
+      </w:pPr>
       <w:hyperlink r:id="rId18" w:history="1">
         <w:r>
           <w:rPr>
             <w:rStyle w:val="Hyperlink"/>
+            <w:rFonts w:ascii="Times New Roman" w:hAnsi="Times New Roman" w:cs="Times New Roman"/>
           </w:rPr>
           <w:t>Properties have an Operating Reserve to handle repairs | Lofty Learning Center</w:t>
         </w:r>
@@ -1671,6 +1334,7 @@
           <w:color w:val="000000"/>
           <w:bdr w:val="single" w:sz="2" w:space="0" w:color="E5E7EB" w:frame="1"/>
         </w:rPr>
+        <w:lastRenderedPageBreak/>
         <w:t xml:space="preserve">Each property has an Operating Reserve which is used for repairs. The Operating Reserve </w:t>
       </w:r>
       <w:r>
@@ -1713,6 +1377,7 @@
       <w:r>
         <w:rPr>
           <w:rFonts w:ascii="Times New Roman" w:hAnsi="Times New Roman" w:cs="Times New Roman"/>
+          <w:noProof/>
         </w:rPr>
         <w:drawing>
           <wp:inline distT="0" distB="0" distL="0" distR="0" wp14:anchorId="55BF2BAC" wp14:editId="254BDA1A">
@@ -2629,7 +2294,6 @@
   <w:style w:type="character" w:default="1" w:styleId="DefaultParagraphFont">
     <w:name w:val="Default Paragraph Font"/>
     <w:uiPriority w:val="1"/>
-    <w:semiHidden/>
     <w:unhideWhenUsed/>
   </w:style>
   <w:style w:type="table" w:default="1" w:styleId="TableNormal">

</xml_diff>